<commit_message>
old conclusion with minor changes
</commit_message>
<xml_diff>
--- a/Econ micro IA.docx
+++ b/Econ micro IA.docx
@@ -12,17 +12,33 @@
           <w:szCs w:val="22"/>
         </w:rPr>
       </w:pPr>
-      <w:hyperlink r:id="rId5" w:history="1">
-        <w:r>
-          <w:rPr>
-            <w:rStyle w:val="Hyperlink"/>
-            <w:rFonts w:ascii="Calibri" w:eastAsia="Microsoft YaHei" w:hAnsi="Calibri"/>
-            <w:sz w:val="22"/>
-            <w:szCs w:val="22"/>
-          </w:rPr>
-          <w:t>http://www.thehindubusinessline.com/markets/commodities/karnataka-wants-centre-to-buy-more-tur-for-buffer-stocks-extend-purchase-period/article9610534.ece</w:t>
-        </w:r>
-      </w:hyperlink>
+      <w:r>
+        <w:fldChar w:fldCharType="begin"/>
+      </w:r>
+      <w:r>
+        <w:instrText xml:space="preserve"> HYPERLINK "http://www.thehindubusinessline.com/markets/commodities/karnataka-wants-centre-to-buy-more-tur-for-buffer-stocks-extend-purchase-period/article9610534.ece" </w:instrText>
+      </w:r>
+      <w:r>
+        <w:fldChar w:fldCharType="separate"/>
+      </w:r>
+      <w:r>
+        <w:rPr>
+          <w:rStyle w:val="Hyperlink"/>
+          <w:rFonts w:ascii="Calibri" w:eastAsia="Microsoft YaHei" w:hAnsi="Calibri"/>
+          <w:sz w:val="22"/>
+          <w:szCs w:val="22"/>
+        </w:rPr>
+        <w:t>http://www.thehindubusinessline.com/markets/commodities/karnataka-wants-centre-to-buy-more-tur-for-buffer-stocks-extend-purchase-period/article9610534.ece</w:t>
+      </w:r>
+      <w:r>
+        <w:rPr>
+          <w:rStyle w:val="Hyperlink"/>
+          <w:rFonts w:ascii="Calibri" w:eastAsia="Microsoft YaHei" w:hAnsi="Calibri"/>
+          <w:sz w:val="22"/>
+          <w:szCs w:val="22"/>
+        </w:rPr>
+        <w:fldChar w:fldCharType="end"/>
+      </w:r>
     </w:p>
     <w:p>
       <w:pPr>
@@ -74,7 +90,6 @@
           <w:color w:val="3B3A39"/>
           <w:sz w:val="21"/>
           <w:szCs w:val="21"/>
-          <w:highlight w:val="yellow"/>
         </w:rPr>
         <w:t>Prices of tur (red gram) continue to rule below the minimum support price (MSP)</w:t>
       </w:r>
@@ -97,14 +112,25 @@
           <w:szCs w:val="21"/>
         </w:rPr>
       </w:pPr>
-      <w:r>
-        <w:rPr>
-          <w:rFonts w:ascii="Georgia" w:hAnsi="Georgia" w:cs="Times New Roman"/>
-          <w:color w:val="3B3A39"/>
-          <w:sz w:val="21"/>
-          <w:szCs w:val="21"/>
-        </w:rPr>
-        <w:t xml:space="preserve">As a result, </w:t>
+      <w:proofErr w:type="gramStart"/>
+      <w:r>
+        <w:rPr>
+          <w:rFonts w:ascii="Georgia" w:hAnsi="Georgia" w:cs="Times New Roman"/>
+          <w:color w:val="3B3A39"/>
+          <w:sz w:val="21"/>
+          <w:szCs w:val="21"/>
+        </w:rPr>
+        <w:t>As a result</w:t>
+      </w:r>
+      <w:proofErr w:type="gramEnd"/>
+      <w:r>
+        <w:rPr>
+          <w:rFonts w:ascii="Georgia" w:hAnsi="Georgia" w:cs="Times New Roman"/>
+          <w:color w:val="3B3A39"/>
+          <w:sz w:val="21"/>
+          <w:szCs w:val="21"/>
+        </w:rPr>
+        <w:t xml:space="preserve">, </w:t>
       </w:r>
       <w:r>
         <w:rPr>
@@ -114,8 +140,20 @@
           <w:szCs w:val="21"/>
           <w:highlight w:val="yellow"/>
         </w:rPr>
-        <w:t>the State is approaching the Centre to increase procurement by another 1.5 lakh tonnes</w:t>
-      </w:r>
+        <w:t xml:space="preserve">the State is approaching the Centre to increase procurement by another 1.5 lakh </w:t>
+      </w:r>
+      <w:proofErr w:type="spellStart"/>
+      <w:r>
+        <w:rPr>
+          <w:rFonts w:ascii="Georgia" w:hAnsi="Georgia" w:cs="Times New Roman"/>
+          <w:color w:val="3B3A39"/>
+          <w:sz w:val="21"/>
+          <w:szCs w:val="21"/>
+          <w:highlight w:val="yellow"/>
+        </w:rPr>
+        <w:t>tonnes</w:t>
+      </w:r>
+      <w:proofErr w:type="spellEnd"/>
       <w:r>
         <w:rPr>
           <w:rFonts w:ascii="Georgia" w:hAnsi="Georgia" w:cs="Times New Roman"/>
@@ -161,7 +199,67 @@
           <w:sz w:val="21"/>
           <w:szCs w:val="21"/>
         </w:rPr>
-        <w:t>“We have crossed 2 lakh tonnes till March 28 and expect the procurement to exceed 2.4 lakh tonnes by April 8, which is about 10 times higher than the previous high. We are approaching the Centre to procure an additional 1.5 lakh tonnes for the buffer stocks and extend the procurement deadline by a month.”</w:t>
+        <w:t xml:space="preserve">“We have crossed 2 lakh </w:t>
+      </w:r>
+      <w:proofErr w:type="spellStart"/>
+      <w:r>
+        <w:rPr>
+          <w:rFonts w:ascii="Georgia" w:hAnsi="Georgia" w:cs="Times New Roman"/>
+          <w:color w:val="3B3A39"/>
+          <w:sz w:val="21"/>
+          <w:szCs w:val="21"/>
+        </w:rPr>
+        <w:t>tonnes</w:t>
+      </w:r>
+      <w:proofErr w:type="spellEnd"/>
+      <w:r>
+        <w:rPr>
+          <w:rFonts w:ascii="Georgia" w:hAnsi="Georgia" w:cs="Times New Roman"/>
+          <w:color w:val="3B3A39"/>
+          <w:sz w:val="21"/>
+          <w:szCs w:val="21"/>
+        </w:rPr>
+        <w:t xml:space="preserve"> till March 28 and expect the procurement to exceed 2.4 lakh </w:t>
+      </w:r>
+      <w:proofErr w:type="spellStart"/>
+      <w:r>
+        <w:rPr>
+          <w:rFonts w:ascii="Georgia" w:hAnsi="Georgia" w:cs="Times New Roman"/>
+          <w:color w:val="3B3A39"/>
+          <w:sz w:val="21"/>
+          <w:szCs w:val="21"/>
+        </w:rPr>
+        <w:t>tonnes</w:t>
+      </w:r>
+      <w:proofErr w:type="spellEnd"/>
+      <w:r>
+        <w:rPr>
+          <w:rFonts w:ascii="Georgia" w:hAnsi="Georgia" w:cs="Times New Roman"/>
+          <w:color w:val="3B3A39"/>
+          <w:sz w:val="21"/>
+          <w:szCs w:val="21"/>
+        </w:rPr>
+        <w:t xml:space="preserve"> by April 8, which is about 10 times higher than the previous high. We are approaching the Centre to procure an additional 1.5 lakh </w:t>
+      </w:r>
+      <w:proofErr w:type="spellStart"/>
+      <w:r>
+        <w:rPr>
+          <w:rFonts w:ascii="Georgia" w:hAnsi="Georgia" w:cs="Times New Roman"/>
+          <w:color w:val="3B3A39"/>
+          <w:sz w:val="21"/>
+          <w:szCs w:val="21"/>
+        </w:rPr>
+        <w:t>tonnes</w:t>
+      </w:r>
+      <w:proofErr w:type="spellEnd"/>
+      <w:r>
+        <w:rPr>
+          <w:rFonts w:ascii="Georgia" w:hAnsi="Georgia" w:cs="Times New Roman"/>
+          <w:color w:val="3B3A39"/>
+          <w:sz w:val="21"/>
+          <w:szCs w:val="21"/>
+        </w:rPr>
+        <w:t xml:space="preserve"> for the buffer stocks and extend the procurement deadline by a month.”</w:t>
       </w:r>
     </w:p>
     <w:p>
@@ -180,7 +278,47 @@
           <w:sz w:val="21"/>
           <w:szCs w:val="21"/>
         </w:rPr>
-        <w:t>The previous highest procurement of tur in Karnataka was 25,000 tonnes in 2013-14. Production of pulses in the State, including tur, has risen by a third to 14 lakh tonnes in 2016-17 on higher acreages.</w:t>
+        <w:t xml:space="preserve">The previous highest procurement of tur in Karnataka was 25,000 </w:t>
+      </w:r>
+      <w:proofErr w:type="spellStart"/>
+      <w:r>
+        <w:rPr>
+          <w:rFonts w:ascii="Georgia" w:hAnsi="Georgia" w:cs="Times New Roman"/>
+          <w:color w:val="3B3A39"/>
+          <w:sz w:val="21"/>
+          <w:szCs w:val="21"/>
+        </w:rPr>
+        <w:t>tonnes</w:t>
+      </w:r>
+      <w:proofErr w:type="spellEnd"/>
+      <w:r>
+        <w:rPr>
+          <w:rFonts w:ascii="Georgia" w:hAnsi="Georgia" w:cs="Times New Roman"/>
+          <w:color w:val="3B3A39"/>
+          <w:sz w:val="21"/>
+          <w:szCs w:val="21"/>
+        </w:rPr>
+        <w:t xml:space="preserve"> in 2013-14. Production of pulses in the State, including tur, has risen by a third to 14 lakh </w:t>
+      </w:r>
+      <w:proofErr w:type="spellStart"/>
+      <w:r>
+        <w:rPr>
+          <w:rFonts w:ascii="Georgia" w:hAnsi="Georgia" w:cs="Times New Roman"/>
+          <w:color w:val="3B3A39"/>
+          <w:sz w:val="21"/>
+          <w:szCs w:val="21"/>
+        </w:rPr>
+        <w:t>tonnes</w:t>
+      </w:r>
+      <w:proofErr w:type="spellEnd"/>
+      <w:r>
+        <w:rPr>
+          <w:rFonts w:ascii="Georgia" w:hAnsi="Georgia" w:cs="Times New Roman"/>
+          <w:color w:val="3B3A39"/>
+          <w:sz w:val="21"/>
+          <w:szCs w:val="21"/>
+        </w:rPr>
+        <w:t xml:space="preserve"> in 2016-17 on higher acreages.</w:t>
       </w:r>
     </w:p>
     <w:p>
@@ -199,7 +337,67 @@
           <w:sz w:val="21"/>
           <w:szCs w:val="21"/>
         </w:rPr>
-        <w:t>Meanwhile, the Centre has procured 1.68 million tonnes of pulses as of Tuesday, out of the targeted 2 million tonnes for its buffer stock, CR Chaudhary, Minister of State for Food, said in a written reply in the Rajya Sabha on Friday.</w:t>
+        <w:t xml:space="preserve">Meanwhile, the Centre has procured 1.68 million </w:t>
+      </w:r>
+      <w:proofErr w:type="spellStart"/>
+      <w:r>
+        <w:rPr>
+          <w:rFonts w:ascii="Georgia" w:hAnsi="Georgia" w:cs="Times New Roman"/>
+          <w:color w:val="3B3A39"/>
+          <w:sz w:val="21"/>
+          <w:szCs w:val="21"/>
+        </w:rPr>
+        <w:t>tonnes</w:t>
+      </w:r>
+      <w:proofErr w:type="spellEnd"/>
+      <w:r>
+        <w:rPr>
+          <w:rFonts w:ascii="Georgia" w:hAnsi="Georgia" w:cs="Times New Roman"/>
+          <w:color w:val="3B3A39"/>
+          <w:sz w:val="21"/>
+          <w:szCs w:val="21"/>
+        </w:rPr>
+        <w:t xml:space="preserve"> of pulses as of Tuesday, out of the targeted 2 million </w:t>
+      </w:r>
+      <w:proofErr w:type="spellStart"/>
+      <w:r>
+        <w:rPr>
+          <w:rFonts w:ascii="Georgia" w:hAnsi="Georgia" w:cs="Times New Roman"/>
+          <w:color w:val="3B3A39"/>
+          <w:sz w:val="21"/>
+          <w:szCs w:val="21"/>
+        </w:rPr>
+        <w:t>tonnes</w:t>
+      </w:r>
+      <w:proofErr w:type="spellEnd"/>
+      <w:r>
+        <w:rPr>
+          <w:rFonts w:ascii="Georgia" w:hAnsi="Georgia" w:cs="Times New Roman"/>
+          <w:color w:val="3B3A39"/>
+          <w:sz w:val="21"/>
+          <w:szCs w:val="21"/>
+        </w:rPr>
+        <w:t xml:space="preserve"> for its buffer stock, CR Chaudhary, Minister of State for Food, said in a written reply in the </w:t>
+      </w:r>
+      <w:proofErr w:type="spellStart"/>
+      <w:r>
+        <w:rPr>
+          <w:rFonts w:ascii="Georgia" w:hAnsi="Georgia" w:cs="Times New Roman"/>
+          <w:color w:val="3B3A39"/>
+          <w:sz w:val="21"/>
+          <w:szCs w:val="21"/>
+        </w:rPr>
+        <w:t>Rajya</w:t>
+      </w:r>
+      <w:proofErr w:type="spellEnd"/>
+      <w:r>
+        <w:rPr>
+          <w:rFonts w:ascii="Georgia" w:hAnsi="Georgia" w:cs="Times New Roman"/>
+          <w:color w:val="3B3A39"/>
+          <w:sz w:val="21"/>
+          <w:szCs w:val="21"/>
+        </w:rPr>
+        <w:t xml:space="preserve"> Sabha on Friday.</w:t>
       </w:r>
     </w:p>
     <w:p>
@@ -218,7 +416,27 @@
           <w:sz w:val="21"/>
           <w:szCs w:val="21"/>
         </w:rPr>
-        <w:t>Of the total pulses procured, 3.79 lakh tonnes were from imports.</w:t>
+        <w:t xml:space="preserve">Of the total pulses procured, 3.79 lakh </w:t>
+      </w:r>
+      <w:proofErr w:type="spellStart"/>
+      <w:r>
+        <w:rPr>
+          <w:rFonts w:ascii="Georgia" w:hAnsi="Georgia" w:cs="Times New Roman"/>
+          <w:color w:val="3B3A39"/>
+          <w:sz w:val="21"/>
+          <w:szCs w:val="21"/>
+        </w:rPr>
+        <w:t>tonnes</w:t>
+      </w:r>
+      <w:proofErr w:type="spellEnd"/>
+      <w:r>
+        <w:rPr>
+          <w:rFonts w:ascii="Georgia" w:hAnsi="Georgia" w:cs="Times New Roman"/>
+          <w:color w:val="3B3A39"/>
+          <w:sz w:val="21"/>
+          <w:szCs w:val="21"/>
+        </w:rPr>
+        <w:t xml:space="preserve"> were from imports.</w:t>
       </w:r>
     </w:p>
     <w:p>
@@ -256,7 +474,47 @@
           <w:sz w:val="21"/>
           <w:szCs w:val="21"/>
         </w:rPr>
-        <w:t xml:space="preserve"> in Karnataka on higher arrivals. “Prices are still ruling at ₹3,500-4,500 per quintal in various markets,” said Basavaraj Ingin, President of the Karnataka Tur Growers Association in Gulbarga, the major producing region.</w:t>
+        <w:t xml:space="preserve"> in Karnataka on higher arrivals. “Prices are still ruling at ₹3,500-4,500 per quintal in various markets,” said </w:t>
+      </w:r>
+      <w:proofErr w:type="spellStart"/>
+      <w:r>
+        <w:rPr>
+          <w:rFonts w:ascii="Georgia" w:hAnsi="Georgia" w:cs="Times New Roman"/>
+          <w:color w:val="3B3A39"/>
+          <w:sz w:val="21"/>
+          <w:szCs w:val="21"/>
+        </w:rPr>
+        <w:t>Basavaraj</w:t>
+      </w:r>
+      <w:proofErr w:type="spellEnd"/>
+      <w:r>
+        <w:rPr>
+          <w:rFonts w:ascii="Georgia" w:hAnsi="Georgia" w:cs="Times New Roman"/>
+          <w:color w:val="3B3A39"/>
+          <w:sz w:val="21"/>
+          <w:szCs w:val="21"/>
+        </w:rPr>
+        <w:t xml:space="preserve"> </w:t>
+      </w:r>
+      <w:proofErr w:type="spellStart"/>
+      <w:r>
+        <w:rPr>
+          <w:rFonts w:ascii="Georgia" w:hAnsi="Georgia" w:cs="Times New Roman"/>
+          <w:color w:val="3B3A39"/>
+          <w:sz w:val="21"/>
+          <w:szCs w:val="21"/>
+        </w:rPr>
+        <w:t>Ingin</w:t>
+      </w:r>
+      <w:proofErr w:type="spellEnd"/>
+      <w:r>
+        <w:rPr>
+          <w:rFonts w:ascii="Georgia" w:hAnsi="Georgia" w:cs="Times New Roman"/>
+          <w:color w:val="3B3A39"/>
+          <w:sz w:val="21"/>
+          <w:szCs w:val="21"/>
+        </w:rPr>
+        <w:t>, President of the Karnataka Tur Growers Association in Gulbarga, the major producing region.</w:t>
       </w:r>
     </w:p>
     <w:p>
@@ -275,7 +533,27 @@
           <w:sz w:val="21"/>
           <w:szCs w:val="21"/>
         </w:rPr>
-        <w:t>Though the Centre has recently imposed a 10 per cent duty on imports to arrest the price fall, growers feel the quantum of duty is insufficient to have any impact, mainly on account of a bumper output.</w:t>
+        <w:t xml:space="preserve">Though the Centre has recently imposed a 10 per cent duty on imports to arrest the price fall, growers feel the quantum of duty is insufficient to have any impact, mainly </w:t>
+      </w:r>
+      <w:proofErr w:type="gramStart"/>
+      <w:r>
+        <w:rPr>
+          <w:rFonts w:ascii="Georgia" w:hAnsi="Georgia" w:cs="Times New Roman"/>
+          <w:color w:val="3B3A39"/>
+          <w:sz w:val="21"/>
+          <w:szCs w:val="21"/>
+        </w:rPr>
+        <w:t>on account of</w:t>
+      </w:r>
+      <w:proofErr w:type="gramEnd"/>
+      <w:r>
+        <w:rPr>
+          <w:rFonts w:ascii="Georgia" w:hAnsi="Georgia" w:cs="Times New Roman"/>
+          <w:color w:val="3B3A39"/>
+          <w:sz w:val="21"/>
+          <w:szCs w:val="21"/>
+        </w:rPr>
+        <w:t xml:space="preserve"> a bumper output.</w:t>
       </w:r>
     </w:p>
     <w:p>
@@ -294,7 +572,27 @@
           <w:sz w:val="21"/>
           <w:szCs w:val="21"/>
         </w:rPr>
-        <w:t>“We are urging the Centre to impose a duty of minimum 25-30 per cent on tur imports,” Ingin said.</w:t>
+        <w:t xml:space="preserve">“We are urging the Centre to impose a duty of minimum 25-30 per cent on tur imports,” </w:t>
+      </w:r>
+      <w:proofErr w:type="spellStart"/>
+      <w:r>
+        <w:rPr>
+          <w:rFonts w:ascii="Georgia" w:hAnsi="Georgia" w:cs="Times New Roman"/>
+          <w:color w:val="3B3A39"/>
+          <w:sz w:val="21"/>
+          <w:szCs w:val="21"/>
+        </w:rPr>
+        <w:t>Ingin</w:t>
+      </w:r>
+      <w:proofErr w:type="spellEnd"/>
+      <w:r>
+        <w:rPr>
+          <w:rFonts w:ascii="Georgia" w:hAnsi="Georgia" w:cs="Times New Roman"/>
+          <w:color w:val="3B3A39"/>
+          <w:sz w:val="21"/>
+          <w:szCs w:val="21"/>
+        </w:rPr>
+        <w:t xml:space="preserve"> said.</w:t>
       </w:r>
     </w:p>
     <w:p>
@@ -313,7 +611,27 @@
           <w:sz w:val="21"/>
           <w:szCs w:val="21"/>
         </w:rPr>
-        <w:t>Tur production in the country is estimated at 4.23 million tonnes for the 2016-17 season, almost double the 2.56 million produced last year.</w:t>
+        <w:t xml:space="preserve">Tur production in the country is estimated at 4.23 million </w:t>
+      </w:r>
+      <w:proofErr w:type="spellStart"/>
+      <w:r>
+        <w:rPr>
+          <w:rFonts w:ascii="Georgia" w:hAnsi="Georgia" w:cs="Times New Roman"/>
+          <w:color w:val="3B3A39"/>
+          <w:sz w:val="21"/>
+          <w:szCs w:val="21"/>
+        </w:rPr>
+        <w:t>tonnes</w:t>
+      </w:r>
+      <w:proofErr w:type="spellEnd"/>
+      <w:r>
+        <w:rPr>
+          <w:rFonts w:ascii="Georgia" w:hAnsi="Georgia" w:cs="Times New Roman"/>
+          <w:color w:val="3B3A39"/>
+          <w:sz w:val="21"/>
+          <w:szCs w:val="21"/>
+        </w:rPr>
+        <w:t xml:space="preserve"> for the 2016-17 season, almost double the 2.56 million produced last year.</w:t>
       </w:r>
     </w:p>
     <w:p>
@@ -332,7 +650,47 @@
           <w:sz w:val="21"/>
           <w:szCs w:val="21"/>
         </w:rPr>
-        <w:t>Higher prevailing prices of pulses during the planting season in 2016 kharif had prompted farmers to switch acreages in favour of pulses, resulting in a bumper output.</w:t>
+        <w:t xml:space="preserve">Higher prevailing prices of pulses during the planting season in 2016 </w:t>
+      </w:r>
+      <w:proofErr w:type="spellStart"/>
+      <w:r>
+        <w:rPr>
+          <w:rFonts w:ascii="Georgia" w:hAnsi="Georgia" w:cs="Times New Roman"/>
+          <w:color w:val="3B3A39"/>
+          <w:sz w:val="21"/>
+          <w:szCs w:val="21"/>
+        </w:rPr>
+        <w:t>kharif</w:t>
+      </w:r>
+      <w:proofErr w:type="spellEnd"/>
+      <w:r>
+        <w:rPr>
+          <w:rFonts w:ascii="Georgia" w:hAnsi="Georgia" w:cs="Times New Roman"/>
+          <w:color w:val="3B3A39"/>
+          <w:sz w:val="21"/>
+          <w:szCs w:val="21"/>
+        </w:rPr>
+        <w:t xml:space="preserve"> had prompted farmers to switch acreages in </w:t>
+      </w:r>
+      <w:proofErr w:type="spellStart"/>
+      <w:r>
+        <w:rPr>
+          <w:rFonts w:ascii="Georgia" w:hAnsi="Georgia" w:cs="Times New Roman"/>
+          <w:color w:val="3B3A39"/>
+          <w:sz w:val="21"/>
+          <w:szCs w:val="21"/>
+        </w:rPr>
+        <w:t>favour</w:t>
+      </w:r>
+      <w:proofErr w:type="spellEnd"/>
+      <w:r>
+        <w:rPr>
+          <w:rFonts w:ascii="Georgia" w:hAnsi="Georgia" w:cs="Times New Roman"/>
+          <w:color w:val="3B3A39"/>
+          <w:sz w:val="21"/>
+          <w:szCs w:val="21"/>
+        </w:rPr>
+        <w:t xml:space="preserve"> of pulses, resulting in a bumper output.</w:t>
       </w:r>
     </w:p>
     <w:p/>
@@ -419,7 +777,7 @@
                     <pic:cNvPicPr/>
                   </pic:nvPicPr>
                   <pic:blipFill>
-                    <a:blip r:embed="rId6">
+                    <a:blip r:embed="rId5">
                       <a:extLst>
                         <a:ext uri="{28A0092B-C50C-407E-A947-70E740481C1C}">
                           <a14:useLocalDpi xmlns:a14="http://schemas.microsoft.com/office/drawing/2010/main" val="0"/>
@@ -601,7 +959,55 @@
           <w:rFonts w:ascii="Calibri" w:hAnsi="Calibri" w:cs="Times New Roman"/>
           <w:color w:val="3B3A39"/>
         </w:rPr>
-        <w:t>, the quantity demand drops from Qe to Qd, and the quantity supply rises from Qe to Qs</w:t>
+        <w:t xml:space="preserve">, the quantity demand drops from </w:t>
+      </w:r>
+      <w:proofErr w:type="spellStart"/>
+      <w:r>
+        <w:rPr>
+          <w:rFonts w:ascii="Calibri" w:hAnsi="Calibri" w:cs="Times New Roman"/>
+          <w:color w:val="3B3A39"/>
+        </w:rPr>
+        <w:t>Qe</w:t>
+      </w:r>
+      <w:proofErr w:type="spellEnd"/>
+      <w:r>
+        <w:rPr>
+          <w:rFonts w:ascii="Calibri" w:hAnsi="Calibri" w:cs="Times New Roman"/>
+          <w:color w:val="3B3A39"/>
+        </w:rPr>
+        <w:t xml:space="preserve"> to </w:t>
+      </w:r>
+      <w:proofErr w:type="spellStart"/>
+      <w:r>
+        <w:rPr>
+          <w:rFonts w:ascii="Calibri" w:hAnsi="Calibri" w:cs="Times New Roman"/>
+          <w:color w:val="3B3A39"/>
+        </w:rPr>
+        <w:t>Qd</w:t>
+      </w:r>
+      <w:proofErr w:type="spellEnd"/>
+      <w:r>
+        <w:rPr>
+          <w:rFonts w:ascii="Calibri" w:hAnsi="Calibri" w:cs="Times New Roman"/>
+          <w:color w:val="3B3A39"/>
+        </w:rPr>
+        <w:t xml:space="preserve">, and the quantity supply rises from </w:t>
+      </w:r>
+      <w:proofErr w:type="spellStart"/>
+      <w:r>
+        <w:rPr>
+          <w:rFonts w:ascii="Calibri" w:hAnsi="Calibri" w:cs="Times New Roman"/>
+          <w:color w:val="3B3A39"/>
+        </w:rPr>
+        <w:t>Qe</w:t>
+      </w:r>
+      <w:proofErr w:type="spellEnd"/>
+      <w:r>
+        <w:rPr>
+          <w:rFonts w:ascii="Calibri" w:hAnsi="Calibri" w:cs="Times New Roman"/>
+          <w:color w:val="3B3A39"/>
+        </w:rPr>
+        <w:t xml:space="preserve"> to Qs</w:t>
       </w:r>
       <w:r>
         <w:rPr>
@@ -695,7 +1101,7 @@
                     <pic:cNvPicPr/>
                   </pic:nvPicPr>
                   <pic:blipFill>
-                    <a:blip r:embed="rId7">
+                    <a:blip r:embed="rId6">
                       <a:extLst>
                         <a:ext uri="{28A0092B-C50C-407E-A947-70E740481C1C}">
                           <a14:useLocalDpi xmlns:a14="http://schemas.microsoft.com/office/drawing/2010/main" val="0"/>
@@ -803,7 +1209,14 @@
         <w:rPr>
           <w:rFonts w:ascii="Calibri" w:hAnsi="Calibri"/>
         </w:rPr>
-        <w:t>to P</w:t>
+        <w:t xml:space="preserve">to </w:t>
+      </w:r>
+      <w:proofErr w:type="spellStart"/>
+      <w:r>
+        <w:rPr>
+          <w:rFonts w:ascii="Calibri" w:hAnsi="Calibri"/>
+        </w:rPr>
+        <w:t>P</w:t>
       </w:r>
       <w:r>
         <w:rPr>
@@ -812,6 +1225,7 @@
         </w:rPr>
         <w:t>min</w:t>
       </w:r>
+      <w:proofErr w:type="spellEnd"/>
       <w:r>
         <w:rPr>
           <w:rFonts w:ascii="Calibri" w:hAnsi="Calibri"/>
@@ -877,7 +1291,21 @@
         <w:tab/>
       </w:r>
       <w:r>
-        <w:t>Without price floor, in short run, a lot more consumers would be able to purchase tur. However, in long run, shortages might appear which prevents a lot of consumers from buying the goods. Therefore, keeping the price floor would be a better solution since it benefits the consumers in the long run and it protects the producers. Many poor consumers might not be able to purchase tur due to the floor, the government can give subsidy to poor consumers that cannot afford the price which enables more people to be able to buy tur. Without buffer stock, in short run, government can save money and the consumers can afford tur at a lower price due to surplus, but in long run, surplus appeared from price floor might affect some producers and many of them will quit which might lead to shortage which affect the consumers in long run. On the other hand, if there is a buffer stock, producers will be benefited since the price of tur won't go down too much and the consumers would be benefited since there is less likely to be shortage. The government can also use the procurement to resolve shortage brought by supply in the long run which benefits consumers. Therefore, the buffer stock should be kept and can increase if possible. Government will be affected since they must spend more money on procurements. This spending can be decreased through exporting the tur to other countries which gives the government some revenue while reducing the amount needed to buy for buffer stocks.</w:t>
+        <w:t>Without price floor, in short run</w:t>
+      </w:r>
+      <w:r>
+        <w:t>, a lot more consumers would be able to purchase tur.</w:t>
+      </w:r>
+      <w:r>
+        <w:t xml:space="preserve"> However, in long run, shortages might appear which prevents a lot of consumers from buying the goods. Therefore, keeping the price floor would be a better solution since it benefits the consumers in the long run and it protects the producers. Many poor consumers might not be able to purchase tur due to the floor, the government can give subsidy to poor consumers that cannot afford the price which enables more people to be able to buy tur. </w:t>
+      </w:r>
+      <w:r>
+        <w:t>Without buffer stock, in short run, government can save money and the consumers can afford tur at a lower price due to surplus, but in long run, surplus appeared from price floor might affect some producers and many of them will quit which might lead to shortage which affect the consumers in long run.</w:t>
+      </w:r>
+      <w:bookmarkStart w:id="0" w:name="_GoBack"/>
+      <w:bookmarkEnd w:id="0"/>
+      <w:r>
+        <w:t xml:space="preserve"> On the other hand, if there is a buffer stock, producers will be benefited since the price of tur won't go down too much and the consumers would be benefited since there is less likely to be shortage. The government can also use the procurement to resolve shortage brought by supply in the long run which benefits consumers. Therefore, the buffer stock should be kept and can increase if possible. Government will be affected since they must spend more money on procurements. This spending can be decreased through exporting the tur to other countries which gives the government some revenue while reducing the amount needed to buy for buffer stocks.</w:t>
       </w:r>
     </w:p>
     <w:p>
@@ -886,8 +1314,6 @@
           <w:rFonts w:ascii="Calibri" w:hAnsi="Calibri"/>
         </w:rPr>
       </w:pPr>
-      <w:bookmarkStart w:id="0" w:name="_GoBack"/>
-      <w:bookmarkEnd w:id="0"/>
       <w:r>
         <w:rPr>
           <w:rFonts w:ascii="Calibri" w:hAnsi="Calibri"/>

</xml_diff>